<commit_message>
Added initial directory structure.  Moved App.css and App.js to appropriate folder.
</commit_message>
<xml_diff>
--- a/requirements.docx
+++ b/requirements.docx
@@ -149,14 +149,7 @@
           <w:b w:val="false"/>
           <w:bCs w:val="false"/>
         </w:rPr>
-        <w:t xml:space="preserve">, Google font links, and an updated favicon  </w:t>
-      </w:r>
-      <w:r>
-        <w:rPr>
-          <w:b w:val="false"/>
-          <w:bCs w:val="false"/>
-        </w:rPr>
-        <w:t xml:space="preserve">and title in </w:t>
+        <w:t xml:space="preserve">, Google font links, and an updated favicon  and title in </w:t>
       </w:r>
       <w:r>
         <w:rPr>
@@ -170,14 +163,7 @@
           <w:b w:val="false"/>
           <w:bCs w:val="false"/>
         </w:rPr>
-        <w:t>(ctrl-f5 hard reset (clears cache)</w:t>
-      </w:r>
-      <w:r>
-        <w:rPr>
-          <w:b w:val="false"/>
-          <w:bCs w:val="false"/>
-        </w:rPr>
-        <w:t>.</w:t>
+        <w:t>(ctrl-f5 hard reset (clears cache).</w:t>
       </w:r>
     </w:p>
     <w:p>
@@ -361,7 +347,406 @@
           <w:sz w:val="30"/>
           <w:szCs w:val="30"/>
         </w:rPr>
-        <w:t>2) Create Components</w:t>
+        <w:t xml:space="preserve">2) Create Components </w:t>
+      </w:r>
+      <w:r>
+        <w:rPr>
+          <w:b/>
+          <w:bCs/>
+          <w:sz w:val="30"/>
+          <w:szCs w:val="30"/>
+        </w:rPr>
+        <w:t>in a modular fashion</w:t>
+      </w:r>
+    </w:p>
+    <w:p>
+      <w:pPr>
+        <w:pStyle w:val="TextBody"/>
+        <w:spacing w:before="0" w:after="140"/>
+        <w:jc w:val="left"/>
+        <w:rPr>
+          <w:b/>
+          <w:b/>
+          <w:bCs/>
+          <w:sz w:val="30"/>
+          <w:szCs w:val="30"/>
+        </w:rPr>
+      </w:pPr>
+      <w:r>
+        <w:rPr>
+          <w:b w:val="false"/>
+          <w:bCs w:val="false"/>
+          <w:i/>
+          <w:iCs/>
+          <w:sz w:val="30"/>
+          <w:szCs w:val="30"/>
+        </w:rPr>
+        <w:t>JavaScript</w:t>
+      </w:r>
+      <w:r>
+        <w:rPr>
+          <w:b w:val="false"/>
+          <w:bCs w:val="false"/>
+          <w:sz w:val="30"/>
+          <w:szCs w:val="30"/>
+        </w:rPr>
+        <w:t xml:space="preserve"> file and a </w:t>
+      </w:r>
+      <w:r>
+        <w:rPr>
+          <w:b w:val="false"/>
+          <w:bCs w:val="false"/>
+          <w:i/>
+          <w:iCs/>
+          <w:sz w:val="30"/>
+          <w:szCs w:val="30"/>
+        </w:rPr>
+        <w:t>CSS</w:t>
+      </w:r>
+      <w:r>
+        <w:rPr>
+          <w:b w:val="false"/>
+          <w:bCs w:val="false"/>
+          <w:sz w:val="30"/>
+          <w:szCs w:val="30"/>
+        </w:rPr>
+        <w:t xml:space="preserve"> file for each of six components</w:t>
+      </w:r>
+    </w:p>
+    <w:p>
+      <w:pPr>
+        <w:pStyle w:val="TextBody"/>
+        <w:spacing w:before="0" w:after="140"/>
+        <w:jc w:val="left"/>
+        <w:rPr/>
+      </w:pPr>
+      <w:r>
+        <w:rPr>
+          <w:rStyle w:val="StrongEmphasis"/>
+          <w:b/>
+          <w:bCs/>
+          <w:sz w:val="30"/>
+          <w:szCs w:val="30"/>
+        </w:rPr>
+        <w:tab/>
+      </w:r>
+    </w:p>
+    <w:p>
+      <w:pPr>
+        <w:pStyle w:val="TextBody"/>
+        <w:numPr>
+          <w:ilvl w:val="0"/>
+          <w:numId w:val="1"/>
+        </w:numPr>
+        <w:spacing w:before="0" w:after="140"/>
+        <w:jc w:val="left"/>
+        <w:rPr/>
+      </w:pPr>
+      <w:r>
+        <w:rPr>
+          <w:rStyle w:val="StrongEmphasis"/>
+          <w:sz w:val="24"/>
+          <w:szCs w:val="24"/>
+        </w:rPr>
+        <w:t>App</w:t>
+      </w:r>
+      <w:r>
+        <w:rPr>
+          <w:b/>
+          <w:bCs/>
+          <w:sz w:val="24"/>
+          <w:szCs w:val="24"/>
+        </w:rPr>
+        <w:t xml:space="preserve"> — </w:t>
+      </w:r>
+      <w:hyperlink r:id="rId6" w:tgtFrame="_blank">
+        <w:r>
+          <w:rPr>
+            <w:rStyle w:val="InternetLink"/>
+            <w:b/>
+            <w:bCs/>
+            <w:sz w:val="24"/>
+            <w:szCs w:val="24"/>
+          </w:rPr>
+          <w:t>HTML</w:t>
+        </w:r>
+      </w:hyperlink>
+      <w:r>
+        <w:rPr>
+          <w:b/>
+          <w:bCs/>
+          <w:sz w:val="24"/>
+          <w:szCs w:val="24"/>
+        </w:rPr>
+        <w:t xml:space="preserve"> and </w:t>
+      </w:r>
+      <w:hyperlink r:id="rId7" w:tgtFrame="_blank">
+        <w:r>
+          <w:rPr>
+            <w:rStyle w:val="InternetLink"/>
+            <w:b/>
+            <w:bCs/>
+            <w:sz w:val="24"/>
+            <w:szCs w:val="24"/>
+          </w:rPr>
+          <w:t>CSS</w:t>
+        </w:r>
+      </w:hyperlink>
+      <w:r>
+        <w:rPr>
+          <w:b/>
+          <w:bCs/>
+          <w:sz w:val="24"/>
+          <w:szCs w:val="24"/>
+        </w:rPr>
+        <w:t xml:space="preserve"> </w:t>
+      </w:r>
+    </w:p>
+    <w:p>
+      <w:pPr>
+        <w:pStyle w:val="TextBody"/>
+        <w:numPr>
+          <w:ilvl w:val="0"/>
+          <w:numId w:val="1"/>
+        </w:numPr>
+        <w:spacing w:before="0" w:after="0"/>
+        <w:rPr/>
+      </w:pPr>
+      <w:r>
+        <w:rPr>
+          <w:rStyle w:val="StrongEmphasis"/>
+        </w:rPr>
+        <w:t>SearchBar</w:t>
+      </w:r>
+      <w:r>
+        <w:rPr/>
+        <w:t xml:space="preserve"> — </w:t>
+      </w:r>
+      <w:hyperlink r:id="rId8" w:tgtFrame="_blank">
+        <w:r>
+          <w:rPr>
+            <w:rStyle w:val="InternetLink"/>
+          </w:rPr>
+          <w:t>HTML</w:t>
+        </w:r>
+      </w:hyperlink>
+      <w:r>
+        <w:rPr/>
+        <w:t xml:space="preserve"> and </w:t>
+      </w:r>
+      <w:hyperlink r:id="rId9" w:tgtFrame="_blank">
+        <w:r>
+          <w:rPr>
+            <w:rStyle w:val="InternetLink"/>
+          </w:rPr>
+          <w:t>CSS</w:t>
+        </w:r>
+      </w:hyperlink>
+      <w:r>
+        <w:rPr/>
+        <w:t xml:space="preserve"> </w:t>
+      </w:r>
+    </w:p>
+    <w:p>
+      <w:pPr>
+        <w:pStyle w:val="TextBody"/>
+        <w:numPr>
+          <w:ilvl w:val="0"/>
+          <w:numId w:val="1"/>
+        </w:numPr>
+        <w:spacing w:before="0" w:after="0"/>
+        <w:rPr/>
+      </w:pPr>
+      <w:r>
+        <w:rPr>
+          <w:rStyle w:val="StrongEmphasis"/>
+        </w:rPr>
+        <w:t>SearchResults</w:t>
+      </w:r>
+      <w:r>
+        <w:rPr/>
+        <w:t xml:space="preserve"> — </w:t>
+      </w:r>
+      <w:hyperlink r:id="rId10" w:tgtFrame="_blank">
+        <w:r>
+          <w:rPr>
+            <w:rStyle w:val="InternetLink"/>
+          </w:rPr>
+          <w:t>HTML</w:t>
+        </w:r>
+      </w:hyperlink>
+      <w:r>
+        <w:rPr/>
+        <w:t xml:space="preserve"> and </w:t>
+      </w:r>
+      <w:hyperlink r:id="rId11" w:tgtFrame="_blank">
+        <w:r>
+          <w:rPr>
+            <w:rStyle w:val="InternetLink"/>
+          </w:rPr>
+          <w:t>CSS</w:t>
+        </w:r>
+      </w:hyperlink>
+      <w:r>
+        <w:rPr/>
+        <w:t xml:space="preserve"> </w:t>
+      </w:r>
+    </w:p>
+    <w:p>
+      <w:pPr>
+        <w:pStyle w:val="TextBody"/>
+        <w:numPr>
+          <w:ilvl w:val="0"/>
+          <w:numId w:val="1"/>
+        </w:numPr>
+        <w:spacing w:before="0" w:after="0"/>
+        <w:rPr/>
+      </w:pPr>
+      <w:r>
+        <w:rPr>
+          <w:rStyle w:val="StrongEmphasis"/>
+          <w:rFonts w:eastAsia="Noto Sans CJK SC" w:cs="Lohit Devanagari"/>
+          <w:color w:val="auto"/>
+          <w:kern w:val="2"/>
+          <w:sz w:val="24"/>
+          <w:szCs w:val="24"/>
+          <w:lang w:val="en-US" w:eastAsia="zh-CN" w:bidi="hi-IN"/>
+        </w:rPr>
+        <w:t>Playlist</w:t>
+      </w:r>
+      <w:r>
+        <w:rPr/>
+        <w:t xml:space="preserve"> — </w:t>
+      </w:r>
+      <w:hyperlink r:id="rId12" w:tgtFrame="_blank">
+        <w:r>
+          <w:rPr>
+            <w:rStyle w:val="InternetLink"/>
+          </w:rPr>
+          <w:t>HTML</w:t>
+        </w:r>
+      </w:hyperlink>
+      <w:r>
+        <w:rPr/>
+        <w:t xml:space="preserve"> and </w:t>
+      </w:r>
+      <w:hyperlink r:id="rId13" w:tgtFrame="_blank">
+        <w:r>
+          <w:rPr>
+            <w:rStyle w:val="InternetLink"/>
+          </w:rPr>
+          <w:t>CSS</w:t>
+        </w:r>
+      </w:hyperlink>
+      <w:r>
+        <w:rPr/>
+        <w:t xml:space="preserve"> </w:t>
+      </w:r>
+    </w:p>
+    <w:p>
+      <w:pPr>
+        <w:pStyle w:val="TextBody"/>
+        <w:numPr>
+          <w:ilvl w:val="0"/>
+          <w:numId w:val="1"/>
+        </w:numPr>
+        <w:spacing w:before="0" w:after="0"/>
+        <w:rPr/>
+      </w:pPr>
+      <w:r>
+        <w:rPr>
+          <w:rStyle w:val="StrongEmphasis"/>
+        </w:rPr>
+        <w:t>TrackList</w:t>
+      </w:r>
+      <w:r>
+        <w:rPr/>
+        <w:t xml:space="preserve"> — </w:t>
+      </w:r>
+      <w:hyperlink r:id="rId14" w:tgtFrame="_blank">
+        <w:r>
+          <w:rPr>
+            <w:rStyle w:val="InternetLink"/>
+          </w:rPr>
+          <w:t>HTML</w:t>
+        </w:r>
+      </w:hyperlink>
+      <w:r>
+        <w:rPr/>
+        <w:t xml:space="preserve"> and </w:t>
+      </w:r>
+      <w:hyperlink r:id="rId15" w:tgtFrame="_blank">
+        <w:r>
+          <w:rPr>
+            <w:rStyle w:val="InternetLink"/>
+          </w:rPr>
+          <w:t>CSS</w:t>
+        </w:r>
+      </w:hyperlink>
+      <w:r>
+        <w:rPr/>
+        <w:t xml:space="preserve"> </w:t>
+      </w:r>
+    </w:p>
+    <w:p>
+      <w:pPr>
+        <w:pStyle w:val="TextBody"/>
+        <w:numPr>
+          <w:ilvl w:val="0"/>
+          <w:numId w:val="1"/>
+        </w:numPr>
+        <w:rPr/>
+      </w:pPr>
+      <w:r>
+        <w:rPr>
+          <w:rStyle w:val="StrongEmphasis"/>
+        </w:rPr>
+        <w:t>Track</w:t>
+      </w:r>
+      <w:r>
+        <w:rPr/>
+        <w:t xml:space="preserve"> — </w:t>
+      </w:r>
+      <w:hyperlink r:id="rId16" w:tgtFrame="_blank">
+        <w:r>
+          <w:rPr>
+            <w:rStyle w:val="InternetLink"/>
+          </w:rPr>
+          <w:t>HTML</w:t>
+        </w:r>
+      </w:hyperlink>
+      <w:r>
+        <w:rPr/>
+        <w:t xml:space="preserve"> and </w:t>
+      </w:r>
+      <w:hyperlink r:id="rId17" w:tgtFrame="_blank">
+        <w:r>
+          <w:rPr>
+            <w:rStyle w:val="InternetLink"/>
+          </w:rPr>
+          <w:t>CSS</w:t>
+        </w:r>
+      </w:hyperlink>
+      <w:r>
+        <w:rPr/>
+        <w:t xml:space="preserve"> </w:t>
+      </w:r>
+    </w:p>
+    <w:p>
+      <w:pPr>
+        <w:pStyle w:val="TextBody"/>
+        <w:spacing w:before="0" w:after="140"/>
+        <w:jc w:val="left"/>
+        <w:rPr>
+          <w:b/>
+          <w:b/>
+          <w:bCs/>
+          <w:sz w:val="30"/>
+          <w:szCs w:val="30"/>
+        </w:rPr>
+      </w:pPr>
+      <w:r>
+        <w:rPr/>
       </w:r>
     </w:p>
     <w:sectPr>
@@ -375,6 +760,255 @@
     </w:sectPr>
   </w:body>
 </w:document>
+</file>
+
+<file path=word/numbering.xml><?xml version="1.0" encoding="utf-8"?>
+<w:numbering xmlns:w="http://schemas.openxmlformats.org/wordprocessingml/2006/main" xmlns:o="urn:schemas-microsoft-com:office:office" xmlns:r="http://schemas.openxmlformats.org/officeDocument/2006/relationships" xmlns:v="urn:schemas-microsoft-com:vml">
+  <w:abstractNum w:abstractNumId="1">
+    <w:lvl w:ilvl="0">
+      <w:start w:val="1"/>
+      <w:numFmt w:val="bullet"/>
+      <w:lvlText w:val=""/>
+      <w:lvlJc w:val="left"/>
+      <w:pPr>
+        <w:tabs>
+          <w:tab w:val="num" w:pos="1429"/>
+        </w:tabs>
+        <w:ind w:left="1429" w:hanging="360"/>
+      </w:pPr>
+      <w:rPr>
+        <w:rFonts w:ascii="Symbol" w:hAnsi="Symbol" w:cs="Symbol" w:hint="default"/>
+        <w:rFonts w:cs="OpenSymbol"/>
+      </w:rPr>
+    </w:lvl>
+    <w:lvl w:ilvl="1">
+      <w:start w:val="1"/>
+      <w:numFmt w:val="bullet"/>
+      <w:lvlText w:val="◦"/>
+      <w:lvlJc w:val="left"/>
+      <w:pPr>
+        <w:tabs>
+          <w:tab w:val="num" w:pos="1789"/>
+        </w:tabs>
+        <w:ind w:left="1789" w:hanging="360"/>
+      </w:pPr>
+      <w:rPr>
+        <w:rFonts w:ascii="OpenSymbol" w:hAnsi="OpenSymbol" w:cs="OpenSymbol" w:hint="default"/>
+        <w:rFonts w:cs="OpenSymbol"/>
+      </w:rPr>
+    </w:lvl>
+    <w:lvl w:ilvl="2">
+      <w:start w:val="1"/>
+      <w:numFmt w:val="bullet"/>
+      <w:lvlText w:val="▪"/>
+      <w:lvlJc w:val="left"/>
+      <w:pPr>
+        <w:tabs>
+          <w:tab w:val="num" w:pos="2149"/>
+        </w:tabs>
+        <w:ind w:left="2149" w:hanging="360"/>
+      </w:pPr>
+      <w:rPr>
+        <w:rFonts w:ascii="OpenSymbol" w:hAnsi="OpenSymbol" w:cs="OpenSymbol" w:hint="default"/>
+        <w:rFonts w:cs="OpenSymbol"/>
+      </w:rPr>
+    </w:lvl>
+    <w:lvl w:ilvl="3">
+      <w:start w:val="1"/>
+      <w:numFmt w:val="bullet"/>
+      <w:lvlText w:val=""/>
+      <w:lvlJc w:val="left"/>
+      <w:pPr>
+        <w:tabs>
+          <w:tab w:val="num" w:pos="2509"/>
+        </w:tabs>
+        <w:ind w:left="2509" w:hanging="360"/>
+      </w:pPr>
+      <w:rPr>
+        <w:rFonts w:ascii="Symbol" w:hAnsi="Symbol" w:cs="Symbol" w:hint="default"/>
+        <w:rFonts w:cs="OpenSymbol"/>
+      </w:rPr>
+    </w:lvl>
+    <w:lvl w:ilvl="4">
+      <w:start w:val="1"/>
+      <w:numFmt w:val="bullet"/>
+      <w:lvlText w:val="◦"/>
+      <w:lvlJc w:val="left"/>
+      <w:pPr>
+        <w:tabs>
+          <w:tab w:val="num" w:pos="2869"/>
+        </w:tabs>
+        <w:ind w:left="2869" w:hanging="360"/>
+      </w:pPr>
+      <w:rPr>
+        <w:rFonts w:ascii="OpenSymbol" w:hAnsi="OpenSymbol" w:cs="OpenSymbol" w:hint="default"/>
+        <w:rFonts w:cs="OpenSymbol"/>
+      </w:rPr>
+    </w:lvl>
+    <w:lvl w:ilvl="5">
+      <w:start w:val="1"/>
+      <w:numFmt w:val="bullet"/>
+      <w:lvlText w:val="▪"/>
+      <w:lvlJc w:val="left"/>
+      <w:pPr>
+        <w:tabs>
+          <w:tab w:val="num" w:pos="3229"/>
+        </w:tabs>
+        <w:ind w:left="3229" w:hanging="360"/>
+      </w:pPr>
+      <w:rPr>
+        <w:rFonts w:ascii="OpenSymbol" w:hAnsi="OpenSymbol" w:cs="OpenSymbol" w:hint="default"/>
+        <w:rFonts w:cs="OpenSymbol"/>
+      </w:rPr>
+    </w:lvl>
+    <w:lvl w:ilvl="6">
+      <w:start w:val="1"/>
+      <w:numFmt w:val="bullet"/>
+      <w:lvlText w:val=""/>
+      <w:lvlJc w:val="left"/>
+      <w:pPr>
+        <w:tabs>
+          <w:tab w:val="num" w:pos="3589"/>
+        </w:tabs>
+        <w:ind w:left="3589" w:hanging="360"/>
+      </w:pPr>
+      <w:rPr>
+        <w:rFonts w:ascii="Symbol" w:hAnsi="Symbol" w:cs="Symbol" w:hint="default"/>
+        <w:rFonts w:cs="OpenSymbol"/>
+      </w:rPr>
+    </w:lvl>
+    <w:lvl w:ilvl="7">
+      <w:start w:val="1"/>
+      <w:numFmt w:val="bullet"/>
+      <w:lvlText w:val="◦"/>
+      <w:lvlJc w:val="left"/>
+      <w:pPr>
+        <w:tabs>
+          <w:tab w:val="num" w:pos="3949"/>
+        </w:tabs>
+        <w:ind w:left="3949" w:hanging="360"/>
+      </w:pPr>
+      <w:rPr>
+        <w:rFonts w:ascii="OpenSymbol" w:hAnsi="OpenSymbol" w:cs="OpenSymbol" w:hint="default"/>
+        <w:rFonts w:cs="OpenSymbol"/>
+      </w:rPr>
+    </w:lvl>
+    <w:lvl w:ilvl="8">
+      <w:start w:val="1"/>
+      <w:numFmt w:val="bullet"/>
+      <w:lvlText w:val="▪"/>
+      <w:lvlJc w:val="left"/>
+      <w:pPr>
+        <w:tabs>
+          <w:tab w:val="num" w:pos="4309"/>
+        </w:tabs>
+        <w:ind w:left="4309" w:hanging="360"/>
+      </w:pPr>
+      <w:rPr>
+        <w:rFonts w:ascii="OpenSymbol" w:hAnsi="OpenSymbol" w:cs="OpenSymbol" w:hint="default"/>
+        <w:rFonts w:cs="OpenSymbol"/>
+      </w:rPr>
+    </w:lvl>
+  </w:abstractNum>
+  <w:abstractNum w:abstractNumId="2">
+    <w:lvl w:ilvl="0">
+      <w:start w:val="1"/>
+      <w:numFmt w:val="none"/>
+      <w:suff w:val="nothing"/>
+      <w:lvlText w:val=""/>
+      <w:lvlJc w:val="left"/>
+      <w:pPr>
+        <w:ind w:left="0" w:hanging="0"/>
+      </w:pPr>
+    </w:lvl>
+    <w:lvl w:ilvl="1">
+      <w:start w:val="1"/>
+      <w:numFmt w:val="none"/>
+      <w:suff w:val="nothing"/>
+      <w:lvlText w:val=""/>
+      <w:lvlJc w:val="left"/>
+      <w:pPr>
+        <w:ind w:left="0" w:hanging="0"/>
+      </w:pPr>
+    </w:lvl>
+    <w:lvl w:ilvl="2">
+      <w:start w:val="1"/>
+      <w:numFmt w:val="none"/>
+      <w:suff w:val="nothing"/>
+      <w:lvlText w:val=""/>
+      <w:lvlJc w:val="left"/>
+      <w:pPr>
+        <w:ind w:left="0" w:hanging="0"/>
+      </w:pPr>
+    </w:lvl>
+    <w:lvl w:ilvl="3">
+      <w:start w:val="1"/>
+      <w:numFmt w:val="none"/>
+      <w:suff w:val="nothing"/>
+      <w:lvlText w:val=""/>
+      <w:lvlJc w:val="left"/>
+      <w:pPr>
+        <w:ind w:left="0" w:hanging="0"/>
+      </w:pPr>
+    </w:lvl>
+    <w:lvl w:ilvl="4">
+      <w:start w:val="1"/>
+      <w:numFmt w:val="none"/>
+      <w:suff w:val="nothing"/>
+      <w:lvlText w:val=""/>
+      <w:lvlJc w:val="left"/>
+      <w:pPr>
+        <w:ind w:left="0" w:hanging="0"/>
+      </w:pPr>
+    </w:lvl>
+    <w:lvl w:ilvl="5">
+      <w:start w:val="1"/>
+      <w:numFmt w:val="none"/>
+      <w:suff w:val="nothing"/>
+      <w:lvlText w:val=""/>
+      <w:lvlJc w:val="left"/>
+      <w:pPr>
+        <w:ind w:left="0" w:hanging="0"/>
+      </w:pPr>
+    </w:lvl>
+    <w:lvl w:ilvl="6">
+      <w:start w:val="1"/>
+      <w:numFmt w:val="none"/>
+      <w:suff w:val="nothing"/>
+      <w:lvlText w:val=""/>
+      <w:lvlJc w:val="left"/>
+      <w:pPr>
+        <w:ind w:left="0" w:hanging="0"/>
+      </w:pPr>
+    </w:lvl>
+    <w:lvl w:ilvl="7">
+      <w:start w:val="1"/>
+      <w:numFmt w:val="none"/>
+      <w:suff w:val="nothing"/>
+      <w:lvlText w:val=""/>
+      <w:lvlJc w:val="left"/>
+      <w:pPr>
+        <w:ind w:left="0" w:hanging="0"/>
+      </w:pPr>
+    </w:lvl>
+    <w:lvl w:ilvl="8">
+      <w:start w:val="1"/>
+      <w:numFmt w:val="none"/>
+      <w:suff w:val="nothing"/>
+      <w:lvlText w:val=""/>
+      <w:lvlJc w:val="left"/>
+      <w:pPr>
+        <w:ind w:left="0" w:hanging="0"/>
+      </w:pPr>
+    </w:lvl>
+  </w:abstractNum>
+  <w:num w:numId="1">
+    <w:abstractNumId w:val="1"/>
+  </w:num>
+  <w:num w:numId="2">
+    <w:abstractNumId w:val="2"/>
+  </w:num>
+</w:numbering>
 </file>
 
 <file path=word/styles.xml><?xml version="1.0" encoding="utf-8"?>
@@ -398,7 +1032,7 @@
     <w:qFormat/>
     <w:pPr>
       <w:widowControl/>
-      <w:overflowPunct w:val="true"/>
+      <w:overflowPunct w:val="false"/>
       <w:bidi w:val="0"/>
       <w:jc w:val="left"/>
     </w:pPr>
@@ -444,6 +1078,14 @@
   </w:style>
   <w:style w:type="character" w:styleId="ListLabel2">
     <w:name w:val="ListLabel 2"/>
+    <w:qFormat/>
+    <w:rPr>
+      <w:b w:val="false"/>
+      <w:bCs w:val="false"/>
+    </w:rPr>
+  </w:style>
+  <w:style w:type="character" w:styleId="ListLabel3">
+    <w:name w:val="ListLabel 3"/>
     <w:qFormat/>
     <w:rPr>
       <w:b w:val="false"/>

</xml_diff>

<commit_message>
Pass Down Search Results and Render Results List
</commit_message>
<xml_diff>
--- a/requirements.docx
+++ b/requirements.docx
@@ -347,16 +347,7 @@
           <w:sz w:val="30"/>
           <w:szCs w:val="30"/>
         </w:rPr>
-        <w:t xml:space="preserve">2) Create Components </w:t>
-      </w:r>
-      <w:r>
-        <w:rPr>
-          <w:b/>
-          <w:bCs/>
-          <w:sz w:val="30"/>
-          <w:szCs w:val="30"/>
-        </w:rPr>
-        <w:t>in a modular fashion</w:t>
+        <w:t>2) Create Components in a modular fashion</w:t>
       </w:r>
     </w:p>
     <w:p>
@@ -436,7 +427,7 @@
         <w:pStyle w:val="TextBody"/>
         <w:numPr>
           <w:ilvl w:val="0"/>
-          <w:numId w:val="1"/>
+          <w:numId w:val="2"/>
         </w:numPr>
         <w:spacing w:before="0" w:after="140"/>
         <w:jc w:val="left"/>
@@ -507,7 +498,7 @@
         <w:pStyle w:val="TextBody"/>
         <w:numPr>
           <w:ilvl w:val="0"/>
-          <w:numId w:val="1"/>
+          <w:numId w:val="2"/>
         </w:numPr>
         <w:spacing w:before="0" w:after="0"/>
         <w:rPr/>
@@ -552,7 +543,7 @@
         <w:pStyle w:val="TextBody"/>
         <w:numPr>
           <w:ilvl w:val="0"/>
-          <w:numId w:val="1"/>
+          <w:numId w:val="2"/>
         </w:numPr>
         <w:spacing w:before="0" w:after="0"/>
         <w:rPr/>
@@ -597,7 +588,7 @@
         <w:pStyle w:val="TextBody"/>
         <w:numPr>
           <w:ilvl w:val="0"/>
-          <w:numId w:val="1"/>
+          <w:numId w:val="2"/>
         </w:numPr>
         <w:spacing w:before="0" w:after="0"/>
         <w:rPr/>
@@ -648,7 +639,7 @@
         <w:pStyle w:val="TextBody"/>
         <w:numPr>
           <w:ilvl w:val="0"/>
-          <w:numId w:val="1"/>
+          <w:numId w:val="2"/>
         </w:numPr>
         <w:spacing w:before="0" w:after="0"/>
         <w:rPr/>
@@ -693,7 +684,7 @@
         <w:pStyle w:val="TextBody"/>
         <w:numPr>
           <w:ilvl w:val="0"/>
-          <w:numId w:val="1"/>
+          <w:numId w:val="2"/>
         </w:numPr>
         <w:rPr/>
       </w:pPr>
@@ -737,13 +728,260 @@
         <w:pStyle w:val="TextBody"/>
         <w:spacing w:before="0" w:after="140"/>
         <w:jc w:val="left"/>
-        <w:rPr>
-          <w:b/>
-          <w:b/>
-          <w:bCs/>
-          <w:sz w:val="30"/>
-          <w:szCs w:val="30"/>
-        </w:rPr>
+        <w:rPr/>
+      </w:pPr>
+      <w:r>
+        <w:rPr/>
+      </w:r>
+    </w:p>
+    <w:p>
+      <w:pPr>
+        <w:pStyle w:val="Heading3"/>
+        <w:numPr>
+          <w:ilvl w:val="2"/>
+          <w:numId w:val="1"/>
+        </w:numPr>
+        <w:spacing w:before="0" w:after="140"/>
+        <w:jc w:val="left"/>
+        <w:rPr/>
+      </w:pPr>
+      <w:r>
+        <w:rPr/>
+      </w:r>
+    </w:p>
+    <w:p>
+      <w:pPr>
+        <w:pStyle w:val="Heading3"/>
+        <w:numPr>
+          <w:ilvl w:val="2"/>
+          <w:numId w:val="1"/>
+        </w:numPr>
+        <w:spacing w:before="0" w:after="140"/>
+        <w:jc w:val="left"/>
+        <w:rPr/>
+      </w:pPr>
+      <w:r>
+        <w:rPr/>
+      </w:r>
+    </w:p>
+    <w:p>
+      <w:pPr>
+        <w:pStyle w:val="Heading3"/>
+        <w:numPr>
+          <w:ilvl w:val="2"/>
+          <w:numId w:val="1"/>
+        </w:numPr>
+        <w:spacing w:before="0" w:after="140"/>
+        <w:jc w:val="left"/>
+        <w:rPr/>
+      </w:pPr>
+      <w:r>
+        <w:rPr/>
+        <w:t xml:space="preserve">3) </w:t>
+      </w:r>
+      <w:bookmarkStart w:id="0" w:name="__DdeLink__104_1174081733"/>
+      <w:r>
+        <w:rPr/>
+        <w:t>Pass Down Search Result and Render Result List</w:t>
+      </w:r>
+      <w:bookmarkEnd w:id="0"/>
+    </w:p>
+    <w:p>
+      <w:pPr>
+        <w:pStyle w:val="Heading3"/>
+        <w:numPr>
+          <w:ilvl w:val="2"/>
+          <w:numId w:val="1"/>
+        </w:numPr>
+        <w:spacing w:before="0" w:after="140"/>
+        <w:jc w:val="left"/>
+        <w:rPr/>
+      </w:pPr>
+      <w:r>
+        <w:rPr/>
+      </w:r>
+    </w:p>
+    <w:p>
+      <w:pPr>
+        <w:pStyle w:val="Heading3"/>
+        <w:numPr>
+          <w:ilvl w:val="2"/>
+          <w:numId w:val="1"/>
+        </w:numPr>
+        <w:spacing w:before="0" w:after="140"/>
+        <w:jc w:val="left"/>
+        <w:rPr/>
+      </w:pPr>
+      <w:r>
+        <w:rPr/>
+      </w:r>
+    </w:p>
+    <w:p>
+      <w:pPr>
+        <w:pStyle w:val="Heading3"/>
+        <w:numPr>
+          <w:ilvl w:val="2"/>
+          <w:numId w:val="1"/>
+        </w:numPr>
+        <w:spacing w:before="0" w:after="140"/>
+        <w:jc w:val="left"/>
+        <w:rPr/>
+      </w:pPr>
+      <w:r>
+        <w:rPr/>
+        <w:t>4) Pass down Playlist to TrackList</w:t>
+      </w:r>
+    </w:p>
+    <w:p>
+      <w:pPr>
+        <w:pStyle w:val="Heading3"/>
+        <w:numPr>
+          <w:ilvl w:val="2"/>
+          <w:numId w:val="1"/>
+        </w:numPr>
+        <w:spacing w:before="0" w:after="140"/>
+        <w:jc w:val="left"/>
+        <w:rPr/>
+      </w:pPr>
+      <w:r>
+        <w:rPr/>
+        <w:t>5) Add Tracks to a Playlist</w:t>
+      </w:r>
+    </w:p>
+    <w:p>
+      <w:pPr>
+        <w:pStyle w:val="Heading3"/>
+        <w:numPr>
+          <w:ilvl w:val="2"/>
+          <w:numId w:val="1"/>
+        </w:numPr>
+        <w:spacing w:before="0" w:after="140"/>
+        <w:jc w:val="left"/>
+        <w:rPr/>
+      </w:pPr>
+      <w:r>
+        <w:rPr/>
+        <w:t>Remove Tracks from a Playlist</w:t>
+      </w:r>
+    </w:p>
+    <w:p>
+      <w:pPr>
+        <w:pStyle w:val="Heading3"/>
+        <w:numPr>
+          <w:ilvl w:val="2"/>
+          <w:numId w:val="1"/>
+        </w:numPr>
+        <w:spacing w:before="0" w:after="140"/>
+        <w:jc w:val="left"/>
+        <w:rPr/>
+      </w:pPr>
+      <w:r>
+        <w:rPr/>
+        <w:t>Change the Name of a Playlist</w:t>
+      </w:r>
+    </w:p>
+    <w:p>
+      <w:pPr>
+        <w:pStyle w:val="Heading3"/>
+        <w:numPr>
+          <w:ilvl w:val="2"/>
+          <w:numId w:val="1"/>
+        </w:numPr>
+        <w:spacing w:before="0" w:after="140"/>
+        <w:jc w:val="left"/>
+        <w:rPr/>
+      </w:pPr>
+      <w:r>
+        <w:rPr/>
+        <w:t>Create a Method that Saves the Playlist to a User's Account</w:t>
+      </w:r>
+    </w:p>
+    <w:p>
+      <w:pPr>
+        <w:pStyle w:val="Heading3"/>
+        <w:numPr>
+          <w:ilvl w:val="2"/>
+          <w:numId w:val="1"/>
+        </w:numPr>
+        <w:spacing w:before="0" w:after="140"/>
+        <w:jc w:val="left"/>
+        <w:rPr/>
+      </w:pPr>
+      <w:r>
+        <w:rPr/>
+        <w:t>Hook up Search Bar to Spotify Search</w:t>
+      </w:r>
+    </w:p>
+    <w:p>
+      <w:pPr>
+        <w:pStyle w:val="Heading3"/>
+        <w:numPr>
+          <w:ilvl w:val="2"/>
+          <w:numId w:val="1"/>
+        </w:numPr>
+        <w:spacing w:before="0" w:after="140"/>
+        <w:jc w:val="left"/>
+        <w:rPr/>
+      </w:pPr>
+      <w:r>
+        <w:rPr/>
+        <w:t>Obtain a Spotify Access Token</w:t>
+      </w:r>
+    </w:p>
+    <w:p>
+      <w:pPr>
+        <w:pStyle w:val="Heading3"/>
+        <w:numPr>
+          <w:ilvl w:val="2"/>
+          <w:numId w:val="1"/>
+        </w:numPr>
+        <w:spacing w:before="0" w:after="140"/>
+        <w:jc w:val="left"/>
+        <w:rPr/>
+      </w:pPr>
+      <w:r>
+        <w:rPr/>
+        <w:t>Implement Spotify Search Request</w:t>
+      </w:r>
+    </w:p>
+    <w:p>
+      <w:pPr>
+        <w:pStyle w:val="Heading3"/>
+        <w:numPr>
+          <w:ilvl w:val="2"/>
+          <w:numId w:val="1"/>
+        </w:numPr>
+        <w:spacing w:before="0" w:after="140"/>
+        <w:jc w:val="left"/>
+        <w:rPr/>
+      </w:pPr>
+      <w:r>
+        <w:rPr/>
+        <w:t>Save a User's Playlist</w:t>
+      </w:r>
+    </w:p>
+    <w:p>
+      <w:pPr>
+        <w:pStyle w:val="Heading3"/>
+        <w:numPr>
+          <w:ilvl w:val="2"/>
+          <w:numId w:val="1"/>
+        </w:numPr>
+        <w:spacing w:before="0" w:after="140"/>
+        <w:jc w:val="left"/>
+        <w:rPr/>
+      </w:pPr>
+      <w:r>
+        <w:rPr/>
+        <w:t>Deploy (Optional)</w:t>
+      </w:r>
+    </w:p>
+    <w:p>
+      <w:pPr>
+        <w:pStyle w:val="TextBody"/>
+        <w:spacing w:before="0" w:after="140"/>
+        <w:jc w:val="left"/>
+        <w:rPr/>
       </w:pPr>
       <w:r>
         <w:rPr/>
@@ -767,6 +1005,99 @@
   <w:abstractNum w:abstractNumId="1">
     <w:lvl w:ilvl="0">
       <w:start w:val="1"/>
+      <w:numFmt w:val="none"/>
+      <w:suff w:val="nothing"/>
+      <w:lvlText w:val=""/>
+      <w:lvlJc w:val="left"/>
+      <w:pPr>
+        <w:ind w:left="0" w:hanging="0"/>
+      </w:pPr>
+    </w:lvl>
+    <w:lvl w:ilvl="1">
+      <w:start w:val="1"/>
+      <w:numFmt w:val="none"/>
+      <w:suff w:val="nothing"/>
+      <w:lvlText w:val=""/>
+      <w:lvlJc w:val="left"/>
+      <w:pPr>
+        <w:ind w:left="0" w:hanging="0"/>
+      </w:pPr>
+    </w:lvl>
+    <w:lvl w:ilvl="2">
+      <w:start w:val="1"/>
+      <w:pStyle w:val="Heading3"/>
+      <w:numFmt w:val="none"/>
+      <w:suff w:val="nothing"/>
+      <w:lvlText w:val=""/>
+      <w:lvlJc w:val="left"/>
+      <w:pPr>
+        <w:ind w:left="0" w:hanging="0"/>
+      </w:pPr>
+    </w:lvl>
+    <w:lvl w:ilvl="3">
+      <w:start w:val="1"/>
+      <w:numFmt w:val="none"/>
+      <w:suff w:val="nothing"/>
+      <w:lvlText w:val=""/>
+      <w:lvlJc w:val="left"/>
+      <w:pPr>
+        <w:ind w:left="0" w:hanging="0"/>
+      </w:pPr>
+    </w:lvl>
+    <w:lvl w:ilvl="4">
+      <w:start w:val="1"/>
+      <w:numFmt w:val="none"/>
+      <w:suff w:val="nothing"/>
+      <w:lvlText w:val=""/>
+      <w:lvlJc w:val="left"/>
+      <w:pPr>
+        <w:ind w:left="0" w:hanging="0"/>
+      </w:pPr>
+    </w:lvl>
+    <w:lvl w:ilvl="5">
+      <w:start w:val="1"/>
+      <w:numFmt w:val="none"/>
+      <w:suff w:val="nothing"/>
+      <w:lvlText w:val=""/>
+      <w:lvlJc w:val="left"/>
+      <w:pPr>
+        <w:ind w:left="0" w:hanging="0"/>
+      </w:pPr>
+    </w:lvl>
+    <w:lvl w:ilvl="6">
+      <w:start w:val="1"/>
+      <w:numFmt w:val="none"/>
+      <w:suff w:val="nothing"/>
+      <w:lvlText w:val=""/>
+      <w:lvlJc w:val="left"/>
+      <w:pPr>
+        <w:ind w:left="0" w:hanging="0"/>
+      </w:pPr>
+    </w:lvl>
+    <w:lvl w:ilvl="7">
+      <w:start w:val="1"/>
+      <w:numFmt w:val="none"/>
+      <w:suff w:val="nothing"/>
+      <w:lvlText w:val=""/>
+      <w:lvlJc w:val="left"/>
+      <w:pPr>
+        <w:ind w:left="0" w:hanging="0"/>
+      </w:pPr>
+    </w:lvl>
+    <w:lvl w:ilvl="8">
+      <w:start w:val="1"/>
+      <w:numFmt w:val="none"/>
+      <w:suff w:val="nothing"/>
+      <w:lvlText w:val=""/>
+      <w:lvlJc w:val="left"/>
+      <w:pPr>
+        <w:ind w:left="0" w:hanging="0"/>
+      </w:pPr>
+    </w:lvl>
+  </w:abstractNum>
+  <w:abstractNum w:abstractNumId="2">
+    <w:lvl w:ilvl="0">
+      <w:start w:val="1"/>
       <w:numFmt w:val="bullet"/>
       <w:lvlText w:val=""/>
       <w:lvlJc w:val="left"/>
@@ -908,98 +1239,6 @@
         <w:rFonts w:ascii="OpenSymbol" w:hAnsi="OpenSymbol" w:cs="OpenSymbol" w:hint="default"/>
         <w:rFonts w:cs="OpenSymbol"/>
       </w:rPr>
-    </w:lvl>
-  </w:abstractNum>
-  <w:abstractNum w:abstractNumId="2">
-    <w:lvl w:ilvl="0">
-      <w:start w:val="1"/>
-      <w:numFmt w:val="none"/>
-      <w:suff w:val="nothing"/>
-      <w:lvlText w:val=""/>
-      <w:lvlJc w:val="left"/>
-      <w:pPr>
-        <w:ind w:left="0" w:hanging="0"/>
-      </w:pPr>
-    </w:lvl>
-    <w:lvl w:ilvl="1">
-      <w:start w:val="1"/>
-      <w:numFmt w:val="none"/>
-      <w:suff w:val="nothing"/>
-      <w:lvlText w:val=""/>
-      <w:lvlJc w:val="left"/>
-      <w:pPr>
-        <w:ind w:left="0" w:hanging="0"/>
-      </w:pPr>
-    </w:lvl>
-    <w:lvl w:ilvl="2">
-      <w:start w:val="1"/>
-      <w:numFmt w:val="none"/>
-      <w:suff w:val="nothing"/>
-      <w:lvlText w:val=""/>
-      <w:lvlJc w:val="left"/>
-      <w:pPr>
-        <w:ind w:left="0" w:hanging="0"/>
-      </w:pPr>
-    </w:lvl>
-    <w:lvl w:ilvl="3">
-      <w:start w:val="1"/>
-      <w:numFmt w:val="none"/>
-      <w:suff w:val="nothing"/>
-      <w:lvlText w:val=""/>
-      <w:lvlJc w:val="left"/>
-      <w:pPr>
-        <w:ind w:left="0" w:hanging="0"/>
-      </w:pPr>
-    </w:lvl>
-    <w:lvl w:ilvl="4">
-      <w:start w:val="1"/>
-      <w:numFmt w:val="none"/>
-      <w:suff w:val="nothing"/>
-      <w:lvlText w:val=""/>
-      <w:lvlJc w:val="left"/>
-      <w:pPr>
-        <w:ind w:left="0" w:hanging="0"/>
-      </w:pPr>
-    </w:lvl>
-    <w:lvl w:ilvl="5">
-      <w:start w:val="1"/>
-      <w:numFmt w:val="none"/>
-      <w:suff w:val="nothing"/>
-      <w:lvlText w:val=""/>
-      <w:lvlJc w:val="left"/>
-      <w:pPr>
-        <w:ind w:left="0" w:hanging="0"/>
-      </w:pPr>
-    </w:lvl>
-    <w:lvl w:ilvl="6">
-      <w:start w:val="1"/>
-      <w:numFmt w:val="none"/>
-      <w:suff w:val="nothing"/>
-      <w:lvlText w:val=""/>
-      <w:lvlJc w:val="left"/>
-      <w:pPr>
-        <w:ind w:left="0" w:hanging="0"/>
-      </w:pPr>
-    </w:lvl>
-    <w:lvl w:ilvl="7">
-      <w:start w:val="1"/>
-      <w:numFmt w:val="none"/>
-      <w:suff w:val="nothing"/>
-      <w:lvlText w:val=""/>
-      <w:lvlJc w:val="left"/>
-      <w:pPr>
-        <w:ind w:left="0" w:hanging="0"/>
-      </w:pPr>
-    </w:lvl>
-    <w:lvl w:ilvl="8">
-      <w:start w:val="1"/>
-      <w:numFmt w:val="none"/>
-      <w:suff w:val="nothing"/>
-      <w:lvlText w:val=""/>
-      <w:lvlJc w:val="left"/>
-      <w:pPr>
-        <w:ind w:left="0" w:hanging="0"/>
-      </w:pPr>
     </w:lvl>
   </w:abstractNum>
   <w:num w:numId="1">
@@ -1045,6 +1284,26 @@
       <w:lang w:val="en-US" w:eastAsia="zh-CN" w:bidi="hi-IN"/>
     </w:rPr>
   </w:style>
+  <w:style w:type="paragraph" w:styleId="Heading3">
+    <w:name w:val="Heading 3"/>
+    <w:basedOn w:val="Heading"/>
+    <w:qFormat/>
+    <w:pPr>
+      <w:numPr>
+        <w:ilvl w:val="2"/>
+        <w:numId w:val="1"/>
+      </w:numPr>
+      <w:spacing w:before="140" w:after="120"/>
+      <w:outlineLvl w:val="2"/>
+    </w:pPr>
+    <w:rPr>
+      <w:rFonts w:ascii="Liberation Serif" w:hAnsi="Liberation Serif" w:eastAsia="Noto Sans CJK SC" w:cs="Lohit Devanagari"/>
+      <w:b/>
+      <w:bCs/>
+      <w:sz w:val="28"/>
+      <w:szCs w:val="28"/>
+    </w:rPr>
+  </w:style>
   <w:style w:type="character" w:styleId="StrongEmphasis">
     <w:name w:val="Strong Emphasis"/>
     <w:qFormat/>
@@ -1091,6 +1350,183 @@
       <w:b w:val="false"/>
       <w:bCs w:val="false"/>
     </w:rPr>
+  </w:style>
+  <w:style w:type="character" w:styleId="ListLabel4">
+    <w:name w:val="ListLabel 4"/>
+    <w:qFormat/>
+    <w:rPr>
+      <w:rFonts w:cs="OpenSymbol"/>
+    </w:rPr>
+  </w:style>
+  <w:style w:type="character" w:styleId="ListLabel5">
+    <w:name w:val="ListLabel 5"/>
+    <w:qFormat/>
+    <w:rPr>
+      <w:rFonts w:cs="OpenSymbol"/>
+    </w:rPr>
+  </w:style>
+  <w:style w:type="character" w:styleId="ListLabel6">
+    <w:name w:val="ListLabel 6"/>
+    <w:qFormat/>
+    <w:rPr>
+      <w:rFonts w:cs="OpenSymbol"/>
+    </w:rPr>
+  </w:style>
+  <w:style w:type="character" w:styleId="ListLabel7">
+    <w:name w:val="ListLabel 7"/>
+    <w:qFormat/>
+    <w:rPr>
+      <w:rFonts w:cs="OpenSymbol"/>
+    </w:rPr>
+  </w:style>
+  <w:style w:type="character" w:styleId="ListLabel8">
+    <w:name w:val="ListLabel 8"/>
+    <w:qFormat/>
+    <w:rPr>
+      <w:rFonts w:cs="OpenSymbol"/>
+    </w:rPr>
+  </w:style>
+  <w:style w:type="character" w:styleId="ListLabel9">
+    <w:name w:val="ListLabel 9"/>
+    <w:qFormat/>
+    <w:rPr>
+      <w:rFonts w:cs="OpenSymbol"/>
+    </w:rPr>
+  </w:style>
+  <w:style w:type="character" w:styleId="ListLabel10">
+    <w:name w:val="ListLabel 10"/>
+    <w:qFormat/>
+    <w:rPr>
+      <w:rFonts w:cs="OpenSymbol"/>
+    </w:rPr>
+  </w:style>
+  <w:style w:type="character" w:styleId="ListLabel11">
+    <w:name w:val="ListLabel 11"/>
+    <w:qFormat/>
+    <w:rPr>
+      <w:rFonts w:cs="OpenSymbol"/>
+    </w:rPr>
+  </w:style>
+  <w:style w:type="character" w:styleId="ListLabel12">
+    <w:name w:val="ListLabel 12"/>
+    <w:qFormat/>
+    <w:rPr>
+      <w:rFonts w:cs="OpenSymbol"/>
+    </w:rPr>
+  </w:style>
+  <w:style w:type="character" w:styleId="ListLabel13">
+    <w:name w:val="ListLabel 13"/>
+    <w:qFormat/>
+    <w:rPr>
+      <w:b w:val="false"/>
+      <w:bCs w:val="false"/>
+    </w:rPr>
+  </w:style>
+  <w:style w:type="character" w:styleId="ListLabel14">
+    <w:name w:val="ListLabel 14"/>
+    <w:qFormat/>
+    <w:rPr>
+      <w:b/>
+      <w:bCs/>
+      <w:sz w:val="24"/>
+      <w:szCs w:val="24"/>
+    </w:rPr>
+  </w:style>
+  <w:style w:type="character" w:styleId="ListLabel15">
+    <w:name w:val="ListLabel 15"/>
+    <w:qFormat/>
+    <w:rPr/>
+  </w:style>
+  <w:style w:type="character" w:styleId="NumberingSymbols">
+    <w:name w:val="Numbering Symbols"/>
+    <w:qFormat/>
+    <w:rPr/>
+  </w:style>
+  <w:style w:type="character" w:styleId="ListLabel16">
+    <w:name w:val="ListLabel 16"/>
+    <w:qFormat/>
+    <w:rPr>
+      <w:rFonts w:cs="OpenSymbol"/>
+    </w:rPr>
+  </w:style>
+  <w:style w:type="character" w:styleId="ListLabel17">
+    <w:name w:val="ListLabel 17"/>
+    <w:qFormat/>
+    <w:rPr>
+      <w:rFonts w:cs="OpenSymbol"/>
+    </w:rPr>
+  </w:style>
+  <w:style w:type="character" w:styleId="ListLabel18">
+    <w:name w:val="ListLabel 18"/>
+    <w:qFormat/>
+    <w:rPr>
+      <w:rFonts w:cs="OpenSymbol"/>
+    </w:rPr>
+  </w:style>
+  <w:style w:type="character" w:styleId="ListLabel19">
+    <w:name w:val="ListLabel 19"/>
+    <w:qFormat/>
+    <w:rPr>
+      <w:rFonts w:cs="OpenSymbol"/>
+    </w:rPr>
+  </w:style>
+  <w:style w:type="character" w:styleId="ListLabel20">
+    <w:name w:val="ListLabel 20"/>
+    <w:qFormat/>
+    <w:rPr>
+      <w:rFonts w:cs="OpenSymbol"/>
+    </w:rPr>
+  </w:style>
+  <w:style w:type="character" w:styleId="ListLabel21">
+    <w:name w:val="ListLabel 21"/>
+    <w:qFormat/>
+    <w:rPr>
+      <w:rFonts w:cs="OpenSymbol"/>
+    </w:rPr>
+  </w:style>
+  <w:style w:type="character" w:styleId="ListLabel22">
+    <w:name w:val="ListLabel 22"/>
+    <w:qFormat/>
+    <w:rPr>
+      <w:rFonts w:cs="OpenSymbol"/>
+    </w:rPr>
+  </w:style>
+  <w:style w:type="character" w:styleId="ListLabel23">
+    <w:name w:val="ListLabel 23"/>
+    <w:qFormat/>
+    <w:rPr>
+      <w:rFonts w:cs="OpenSymbol"/>
+    </w:rPr>
+  </w:style>
+  <w:style w:type="character" w:styleId="ListLabel24">
+    <w:name w:val="ListLabel 24"/>
+    <w:qFormat/>
+    <w:rPr>
+      <w:rFonts w:cs="OpenSymbol"/>
+    </w:rPr>
+  </w:style>
+  <w:style w:type="character" w:styleId="ListLabel25">
+    <w:name w:val="ListLabel 25"/>
+    <w:qFormat/>
+    <w:rPr>
+      <w:b w:val="false"/>
+      <w:bCs w:val="false"/>
+    </w:rPr>
+  </w:style>
+  <w:style w:type="character" w:styleId="ListLabel26">
+    <w:name w:val="ListLabel 26"/>
+    <w:qFormat/>
+    <w:rPr>
+      <w:b/>
+      <w:bCs/>
+      <w:sz w:val="24"/>
+      <w:szCs w:val="24"/>
+    </w:rPr>
+  </w:style>
+  <w:style w:type="character" w:styleId="ListLabel27">
+    <w:name w:val="ListLabel 27"/>
+    <w:qFormat/>
+    <w:rPr/>
   </w:style>
   <w:style w:type="paragraph" w:styleId="Heading">
     <w:name w:val="Heading"/>

</xml_diff>

<commit_message>
Pass down Playlist to TrackList
</commit_message>
<xml_diff>
--- a/requirements.docx
+++ b/requirements.docx
@@ -427,7 +427,7 @@
         <w:pStyle w:val="TextBody"/>
         <w:numPr>
           <w:ilvl w:val="0"/>
-          <w:numId w:val="2"/>
+          <w:numId w:val="3"/>
         </w:numPr>
         <w:spacing w:before="0" w:after="140"/>
         <w:jc w:val="left"/>
@@ -498,7 +498,7 @@
         <w:pStyle w:val="TextBody"/>
         <w:numPr>
           <w:ilvl w:val="0"/>
-          <w:numId w:val="2"/>
+          <w:numId w:val="3"/>
         </w:numPr>
         <w:spacing w:before="0" w:after="0"/>
         <w:rPr/>
@@ -543,7 +543,7 @@
         <w:pStyle w:val="TextBody"/>
         <w:numPr>
           <w:ilvl w:val="0"/>
-          <w:numId w:val="2"/>
+          <w:numId w:val="3"/>
         </w:numPr>
         <w:spacing w:before="0" w:after="0"/>
         <w:rPr/>
@@ -588,7 +588,7 @@
         <w:pStyle w:val="TextBody"/>
         <w:numPr>
           <w:ilvl w:val="0"/>
-          <w:numId w:val="2"/>
+          <w:numId w:val="3"/>
         </w:numPr>
         <w:spacing w:before="0" w:after="0"/>
         <w:rPr/>
@@ -639,7 +639,7 @@
         <w:pStyle w:val="TextBody"/>
         <w:numPr>
           <w:ilvl w:val="0"/>
-          <w:numId w:val="2"/>
+          <w:numId w:val="3"/>
         </w:numPr>
         <w:spacing w:before="0" w:after="0"/>
         <w:rPr/>
@@ -684,7 +684,7 @@
         <w:pStyle w:val="TextBody"/>
         <w:numPr>
           <w:ilvl w:val="0"/>
-          <w:numId w:val="2"/>
+          <w:numId w:val="3"/>
         </w:numPr>
         <w:rPr/>
       </w:pPr>
@@ -739,7 +739,7 @@
         <w:pStyle w:val="Heading3"/>
         <w:numPr>
           <w:ilvl w:val="2"/>
-          <w:numId w:val="1"/>
+          <w:numId w:val="2"/>
         </w:numPr>
         <w:spacing w:before="0" w:after="140"/>
         <w:jc w:val="left"/>
@@ -754,7 +754,7 @@
         <w:pStyle w:val="Heading3"/>
         <w:numPr>
           <w:ilvl w:val="2"/>
-          <w:numId w:val="1"/>
+          <w:numId w:val="2"/>
         </w:numPr>
         <w:spacing w:before="0" w:after="140"/>
         <w:jc w:val="left"/>
@@ -769,7 +769,7 @@
         <w:pStyle w:val="Heading3"/>
         <w:numPr>
           <w:ilvl w:val="2"/>
-          <w:numId w:val="1"/>
+          <w:numId w:val="2"/>
         </w:numPr>
         <w:spacing w:before="0" w:after="140"/>
         <w:jc w:val="left"/>
@@ -791,22 +791,29 @@
         <w:pStyle w:val="Heading3"/>
         <w:numPr>
           <w:ilvl w:val="2"/>
-          <w:numId w:val="1"/>
-        </w:numPr>
-        <w:spacing w:before="0" w:after="140"/>
-        <w:jc w:val="left"/>
-        <w:rPr/>
-      </w:pPr>
-      <w:r>
-        <w:rPr/>
-      </w:r>
+          <w:numId w:val="2"/>
+        </w:numPr>
+        <w:spacing w:before="0" w:after="140"/>
+        <w:jc w:val="left"/>
+        <w:rPr/>
+      </w:pPr>
+      <w:r>
+        <w:rPr/>
+        <w:t xml:space="preserve">4) </w:t>
+      </w:r>
+      <w:bookmarkStart w:id="1" w:name="__DdeLink__104_2181334926"/>
+      <w:r>
+        <w:rPr/>
+        <w:t>Pass down Playlist to TrackList</w:t>
+      </w:r>
+      <w:bookmarkEnd w:id="1"/>
     </w:p>
     <w:p>
       <w:pPr>
         <w:pStyle w:val="Heading3"/>
         <w:numPr>
           <w:ilvl w:val="2"/>
-          <w:numId w:val="1"/>
+          <w:numId w:val="2"/>
         </w:numPr>
         <w:spacing w:before="0" w:after="140"/>
         <w:jc w:val="left"/>
@@ -821,15 +828,15 @@
         <w:pStyle w:val="Heading3"/>
         <w:numPr>
           <w:ilvl w:val="2"/>
-          <w:numId w:val="1"/>
-        </w:numPr>
-        <w:spacing w:before="0" w:after="140"/>
-        <w:jc w:val="left"/>
-        <w:rPr/>
-      </w:pPr>
-      <w:r>
-        <w:rPr/>
-        <w:t>4) Pass down Playlist to TrackList</w:t>
+          <w:numId w:val="2"/>
+        </w:numPr>
+        <w:spacing w:before="0" w:after="140"/>
+        <w:jc w:val="left"/>
+        <w:rPr/>
+      </w:pPr>
+      <w:r>
+        <w:rPr/>
+        <w:t>5) Add Tracks to a Playlist</w:t>
       </w:r>
     </w:p>
     <w:p>
@@ -837,15 +844,15 @@
         <w:pStyle w:val="Heading3"/>
         <w:numPr>
           <w:ilvl w:val="2"/>
-          <w:numId w:val="1"/>
-        </w:numPr>
-        <w:spacing w:before="0" w:after="140"/>
-        <w:jc w:val="left"/>
-        <w:rPr/>
-      </w:pPr>
-      <w:r>
-        <w:rPr/>
-        <w:t>5) Add Tracks to a Playlist</w:t>
+          <w:numId w:val="2"/>
+        </w:numPr>
+        <w:spacing w:before="0" w:after="140"/>
+        <w:jc w:val="left"/>
+        <w:rPr/>
+      </w:pPr>
+      <w:r>
+        <w:rPr/>
+        <w:t>Remove Tracks from a Playlist</w:t>
       </w:r>
     </w:p>
     <w:p>
@@ -853,15 +860,15 @@
         <w:pStyle w:val="Heading3"/>
         <w:numPr>
           <w:ilvl w:val="2"/>
-          <w:numId w:val="1"/>
-        </w:numPr>
-        <w:spacing w:before="0" w:after="140"/>
-        <w:jc w:val="left"/>
-        <w:rPr/>
-      </w:pPr>
-      <w:r>
-        <w:rPr/>
-        <w:t>Remove Tracks from a Playlist</w:t>
+          <w:numId w:val="2"/>
+        </w:numPr>
+        <w:spacing w:before="0" w:after="140"/>
+        <w:jc w:val="left"/>
+        <w:rPr/>
+      </w:pPr>
+      <w:r>
+        <w:rPr/>
+        <w:t>Change the Name of a Playlist</w:t>
       </w:r>
     </w:p>
     <w:p>
@@ -869,15 +876,15 @@
         <w:pStyle w:val="Heading3"/>
         <w:numPr>
           <w:ilvl w:val="2"/>
-          <w:numId w:val="1"/>
-        </w:numPr>
-        <w:spacing w:before="0" w:after="140"/>
-        <w:jc w:val="left"/>
-        <w:rPr/>
-      </w:pPr>
-      <w:r>
-        <w:rPr/>
-        <w:t>Change the Name of a Playlist</w:t>
+          <w:numId w:val="2"/>
+        </w:numPr>
+        <w:spacing w:before="0" w:after="140"/>
+        <w:jc w:val="left"/>
+        <w:rPr/>
+      </w:pPr>
+      <w:r>
+        <w:rPr/>
+        <w:t>Create a Method that Saves the Playlist to a User's Account</w:t>
       </w:r>
     </w:p>
     <w:p>
@@ -885,15 +892,15 @@
         <w:pStyle w:val="Heading3"/>
         <w:numPr>
           <w:ilvl w:val="2"/>
-          <w:numId w:val="1"/>
-        </w:numPr>
-        <w:spacing w:before="0" w:after="140"/>
-        <w:jc w:val="left"/>
-        <w:rPr/>
-      </w:pPr>
-      <w:r>
-        <w:rPr/>
-        <w:t>Create a Method that Saves the Playlist to a User's Account</w:t>
+          <w:numId w:val="2"/>
+        </w:numPr>
+        <w:spacing w:before="0" w:after="140"/>
+        <w:jc w:val="left"/>
+        <w:rPr/>
+      </w:pPr>
+      <w:r>
+        <w:rPr/>
+        <w:t>Hook up Search Bar to Spotify Search</w:t>
       </w:r>
     </w:p>
     <w:p>
@@ -901,15 +908,15 @@
         <w:pStyle w:val="Heading3"/>
         <w:numPr>
           <w:ilvl w:val="2"/>
-          <w:numId w:val="1"/>
-        </w:numPr>
-        <w:spacing w:before="0" w:after="140"/>
-        <w:jc w:val="left"/>
-        <w:rPr/>
-      </w:pPr>
-      <w:r>
-        <w:rPr/>
-        <w:t>Hook up Search Bar to Spotify Search</w:t>
+          <w:numId w:val="2"/>
+        </w:numPr>
+        <w:spacing w:before="0" w:after="140"/>
+        <w:jc w:val="left"/>
+        <w:rPr/>
+      </w:pPr>
+      <w:r>
+        <w:rPr/>
+        <w:t>Obtain a Spotify Access Token</w:t>
       </w:r>
     </w:p>
     <w:p>
@@ -917,15 +924,15 @@
         <w:pStyle w:val="Heading3"/>
         <w:numPr>
           <w:ilvl w:val="2"/>
-          <w:numId w:val="1"/>
-        </w:numPr>
-        <w:spacing w:before="0" w:after="140"/>
-        <w:jc w:val="left"/>
-        <w:rPr/>
-      </w:pPr>
-      <w:r>
-        <w:rPr/>
-        <w:t>Obtain a Spotify Access Token</w:t>
+          <w:numId w:val="2"/>
+        </w:numPr>
+        <w:spacing w:before="0" w:after="140"/>
+        <w:jc w:val="left"/>
+        <w:rPr/>
+      </w:pPr>
+      <w:r>
+        <w:rPr/>
+        <w:t>Implement Spotify Search Request</w:t>
       </w:r>
     </w:p>
     <w:p>
@@ -933,15 +940,15 @@
         <w:pStyle w:val="Heading3"/>
         <w:numPr>
           <w:ilvl w:val="2"/>
-          <w:numId w:val="1"/>
-        </w:numPr>
-        <w:spacing w:before="0" w:after="140"/>
-        <w:jc w:val="left"/>
-        <w:rPr/>
-      </w:pPr>
-      <w:r>
-        <w:rPr/>
-        <w:t>Implement Spotify Search Request</w:t>
+          <w:numId w:val="2"/>
+        </w:numPr>
+        <w:spacing w:before="0" w:after="140"/>
+        <w:jc w:val="left"/>
+        <w:rPr/>
+      </w:pPr>
+      <w:r>
+        <w:rPr/>
+        <w:t>Save a User's Playlist</w:t>
       </w:r>
     </w:p>
     <w:p>
@@ -949,23 +956,7 @@
         <w:pStyle w:val="Heading3"/>
         <w:numPr>
           <w:ilvl w:val="2"/>
-          <w:numId w:val="1"/>
-        </w:numPr>
-        <w:spacing w:before="0" w:after="140"/>
-        <w:jc w:val="left"/>
-        <w:rPr/>
-      </w:pPr>
-      <w:r>
-        <w:rPr/>
-        <w:t>Save a User's Playlist</w:t>
-      </w:r>
-    </w:p>
-    <w:p>
-      <w:pPr>
-        <w:pStyle w:val="Heading3"/>
-        <w:numPr>
-          <w:ilvl w:val="2"/>
-          <w:numId w:val="1"/>
+          <w:numId w:val="2"/>
         </w:numPr>
         <w:spacing w:before="0" w:after="140"/>
         <w:jc w:val="left"/>
@@ -1098,6 +1089,98 @@
   <w:abstractNum w:abstractNumId="2">
     <w:lvl w:ilvl="0">
       <w:start w:val="1"/>
+      <w:numFmt w:val="none"/>
+      <w:suff w:val="nothing"/>
+      <w:lvlText w:val=""/>
+      <w:lvlJc w:val="left"/>
+      <w:pPr>
+        <w:ind w:left="0" w:hanging="0"/>
+      </w:pPr>
+    </w:lvl>
+    <w:lvl w:ilvl="1">
+      <w:start w:val="1"/>
+      <w:numFmt w:val="none"/>
+      <w:suff w:val="nothing"/>
+      <w:lvlText w:val=""/>
+      <w:lvlJc w:val="left"/>
+      <w:pPr>
+        <w:ind w:left="0" w:hanging="0"/>
+      </w:pPr>
+    </w:lvl>
+    <w:lvl w:ilvl="2">
+      <w:start w:val="1"/>
+      <w:numFmt w:val="none"/>
+      <w:suff w:val="nothing"/>
+      <w:lvlText w:val=""/>
+      <w:lvlJc w:val="left"/>
+      <w:pPr>
+        <w:ind w:left="0" w:hanging="0"/>
+      </w:pPr>
+    </w:lvl>
+    <w:lvl w:ilvl="3">
+      <w:start w:val="1"/>
+      <w:numFmt w:val="none"/>
+      <w:suff w:val="nothing"/>
+      <w:lvlText w:val=""/>
+      <w:lvlJc w:val="left"/>
+      <w:pPr>
+        <w:ind w:left="0" w:hanging="0"/>
+      </w:pPr>
+    </w:lvl>
+    <w:lvl w:ilvl="4">
+      <w:start w:val="1"/>
+      <w:numFmt w:val="none"/>
+      <w:suff w:val="nothing"/>
+      <w:lvlText w:val=""/>
+      <w:lvlJc w:val="left"/>
+      <w:pPr>
+        <w:ind w:left="0" w:hanging="0"/>
+      </w:pPr>
+    </w:lvl>
+    <w:lvl w:ilvl="5">
+      <w:start w:val="1"/>
+      <w:numFmt w:val="none"/>
+      <w:suff w:val="nothing"/>
+      <w:lvlText w:val=""/>
+      <w:lvlJc w:val="left"/>
+      <w:pPr>
+        <w:ind w:left="0" w:hanging="0"/>
+      </w:pPr>
+    </w:lvl>
+    <w:lvl w:ilvl="6">
+      <w:start w:val="1"/>
+      <w:numFmt w:val="none"/>
+      <w:suff w:val="nothing"/>
+      <w:lvlText w:val=""/>
+      <w:lvlJc w:val="left"/>
+      <w:pPr>
+        <w:ind w:left="0" w:hanging="0"/>
+      </w:pPr>
+    </w:lvl>
+    <w:lvl w:ilvl="7">
+      <w:start w:val="1"/>
+      <w:numFmt w:val="none"/>
+      <w:suff w:val="nothing"/>
+      <w:lvlText w:val=""/>
+      <w:lvlJc w:val="left"/>
+      <w:pPr>
+        <w:ind w:left="0" w:hanging="0"/>
+      </w:pPr>
+    </w:lvl>
+    <w:lvl w:ilvl="8">
+      <w:start w:val="1"/>
+      <w:numFmt w:val="none"/>
+      <w:suff w:val="nothing"/>
+      <w:lvlText w:val=""/>
+      <w:lvlJc w:val="left"/>
+      <w:pPr>
+        <w:ind w:left="0" w:hanging="0"/>
+      </w:pPr>
+    </w:lvl>
+  </w:abstractNum>
+  <w:abstractNum w:abstractNumId="3">
+    <w:lvl w:ilvl="0">
+      <w:start w:val="1"/>
       <w:numFmt w:val="bullet"/>
       <w:lvlText w:val=""/>
       <w:lvlJc w:val="left"/>
@@ -1246,6 +1329,9 @@
   </w:num>
   <w:num w:numId="2">
     <w:abstractNumId w:val="2"/>
+  </w:num>
+  <w:num w:numId="3">
+    <w:abstractNumId w:val="3"/>
   </w:num>
 </w:numbering>
 </file>
@@ -1271,7 +1357,7 @@
     <w:qFormat/>
     <w:pPr>
       <w:widowControl/>
-      <w:overflowPunct w:val="false"/>
+      <w:overflowPunct w:val="true"/>
       <w:bidi w:val="0"/>
       <w:jc w:val="left"/>
     </w:pPr>
@@ -1528,6 +1614,92 @@
     <w:qFormat/>
     <w:rPr/>
   </w:style>
+  <w:style w:type="character" w:styleId="ListLabel28">
+    <w:name w:val="ListLabel 28"/>
+    <w:qFormat/>
+    <w:rPr>
+      <w:rFonts w:cs="OpenSymbol"/>
+    </w:rPr>
+  </w:style>
+  <w:style w:type="character" w:styleId="ListLabel29">
+    <w:name w:val="ListLabel 29"/>
+    <w:qFormat/>
+    <w:rPr>
+      <w:rFonts w:cs="OpenSymbol"/>
+    </w:rPr>
+  </w:style>
+  <w:style w:type="character" w:styleId="ListLabel30">
+    <w:name w:val="ListLabel 30"/>
+    <w:qFormat/>
+    <w:rPr>
+      <w:rFonts w:cs="OpenSymbol"/>
+    </w:rPr>
+  </w:style>
+  <w:style w:type="character" w:styleId="ListLabel31">
+    <w:name w:val="ListLabel 31"/>
+    <w:qFormat/>
+    <w:rPr>
+      <w:rFonts w:cs="OpenSymbol"/>
+    </w:rPr>
+  </w:style>
+  <w:style w:type="character" w:styleId="ListLabel32">
+    <w:name w:val="ListLabel 32"/>
+    <w:qFormat/>
+    <w:rPr>
+      <w:rFonts w:cs="OpenSymbol"/>
+    </w:rPr>
+  </w:style>
+  <w:style w:type="character" w:styleId="ListLabel33">
+    <w:name w:val="ListLabel 33"/>
+    <w:qFormat/>
+    <w:rPr>
+      <w:rFonts w:cs="OpenSymbol"/>
+    </w:rPr>
+  </w:style>
+  <w:style w:type="character" w:styleId="ListLabel34">
+    <w:name w:val="ListLabel 34"/>
+    <w:qFormat/>
+    <w:rPr>
+      <w:rFonts w:cs="OpenSymbol"/>
+    </w:rPr>
+  </w:style>
+  <w:style w:type="character" w:styleId="ListLabel35">
+    <w:name w:val="ListLabel 35"/>
+    <w:qFormat/>
+    <w:rPr>
+      <w:rFonts w:cs="OpenSymbol"/>
+    </w:rPr>
+  </w:style>
+  <w:style w:type="character" w:styleId="ListLabel36">
+    <w:name w:val="ListLabel 36"/>
+    <w:qFormat/>
+    <w:rPr>
+      <w:rFonts w:cs="OpenSymbol"/>
+    </w:rPr>
+  </w:style>
+  <w:style w:type="character" w:styleId="ListLabel37">
+    <w:name w:val="ListLabel 37"/>
+    <w:qFormat/>
+    <w:rPr>
+      <w:b w:val="false"/>
+      <w:bCs w:val="false"/>
+    </w:rPr>
+  </w:style>
+  <w:style w:type="character" w:styleId="ListLabel38">
+    <w:name w:val="ListLabel 38"/>
+    <w:qFormat/>
+    <w:rPr>
+      <w:b/>
+      <w:bCs/>
+      <w:sz w:val="24"/>
+      <w:szCs w:val="24"/>
+    </w:rPr>
+  </w:style>
+  <w:style w:type="character" w:styleId="ListLabel39">
+    <w:name w:val="ListLabel 39"/>
+    <w:qFormat/>
+    <w:rPr/>
+  </w:style>
   <w:style w:type="paragraph" w:styleId="Heading">
     <w:name w:val="Heading"/>
     <w:basedOn w:val="Normal"/>

</xml_diff>

<commit_message>
Add Tracks to a Playlist and Remove Tracks from a Playlist
</commit_message>
<xml_diff>
--- a/requirements.docx
+++ b/requirements.docx
@@ -821,7 +821,14 @@
       </w:pPr>
       <w:r>
         <w:rPr/>
-      </w:r>
+        <w:t xml:space="preserve">5) </w:t>
+      </w:r>
+      <w:bookmarkStart w:id="2" w:name="__DdeLink__107_577582903"/>
+      <w:r>
+        <w:rPr/>
+        <w:t>Add Tracks to a Playlist Remove Tracks from a Playlist</w:t>
+      </w:r>
+      <w:bookmarkEnd w:id="2"/>
     </w:p>
     <w:p>
       <w:pPr>
@@ -836,23 +843,6 @@
       </w:pPr>
       <w:r>
         <w:rPr/>
-        <w:t>5) Add Tracks to a Playlist</w:t>
-      </w:r>
-    </w:p>
-    <w:p>
-      <w:pPr>
-        <w:pStyle w:val="Heading3"/>
-        <w:numPr>
-          <w:ilvl w:val="2"/>
-          <w:numId w:val="2"/>
-        </w:numPr>
-        <w:spacing w:before="0" w:after="140"/>
-        <w:jc w:val="left"/>
-        <w:rPr/>
-      </w:pPr>
-      <w:r>
-        <w:rPr/>
-        <w:t>Remove Tracks from a Playlist</w:t>
       </w:r>
     </w:p>
     <w:p>
@@ -1357,7 +1347,7 @@
     <w:qFormat/>
     <w:pPr>
       <w:widowControl/>
-      <w:overflowPunct w:val="true"/>
+      <w:overflowPunct w:val="false"/>
       <w:bidi w:val="0"/>
       <w:jc w:val="left"/>
     </w:pPr>
@@ -1700,6 +1690,92 @@
     <w:qFormat/>
     <w:rPr/>
   </w:style>
+  <w:style w:type="character" w:styleId="ListLabel40">
+    <w:name w:val="ListLabel 40"/>
+    <w:qFormat/>
+    <w:rPr>
+      <w:rFonts w:cs="OpenSymbol"/>
+    </w:rPr>
+  </w:style>
+  <w:style w:type="character" w:styleId="ListLabel41">
+    <w:name w:val="ListLabel 41"/>
+    <w:qFormat/>
+    <w:rPr>
+      <w:rFonts w:cs="OpenSymbol"/>
+    </w:rPr>
+  </w:style>
+  <w:style w:type="character" w:styleId="ListLabel42">
+    <w:name w:val="ListLabel 42"/>
+    <w:qFormat/>
+    <w:rPr>
+      <w:rFonts w:cs="OpenSymbol"/>
+    </w:rPr>
+  </w:style>
+  <w:style w:type="character" w:styleId="ListLabel43">
+    <w:name w:val="ListLabel 43"/>
+    <w:qFormat/>
+    <w:rPr>
+      <w:rFonts w:cs="OpenSymbol"/>
+    </w:rPr>
+  </w:style>
+  <w:style w:type="character" w:styleId="ListLabel44">
+    <w:name w:val="ListLabel 44"/>
+    <w:qFormat/>
+    <w:rPr>
+      <w:rFonts w:cs="OpenSymbol"/>
+    </w:rPr>
+  </w:style>
+  <w:style w:type="character" w:styleId="ListLabel45">
+    <w:name w:val="ListLabel 45"/>
+    <w:qFormat/>
+    <w:rPr>
+      <w:rFonts w:cs="OpenSymbol"/>
+    </w:rPr>
+  </w:style>
+  <w:style w:type="character" w:styleId="ListLabel46">
+    <w:name w:val="ListLabel 46"/>
+    <w:qFormat/>
+    <w:rPr>
+      <w:rFonts w:cs="OpenSymbol"/>
+    </w:rPr>
+  </w:style>
+  <w:style w:type="character" w:styleId="ListLabel47">
+    <w:name w:val="ListLabel 47"/>
+    <w:qFormat/>
+    <w:rPr>
+      <w:rFonts w:cs="OpenSymbol"/>
+    </w:rPr>
+  </w:style>
+  <w:style w:type="character" w:styleId="ListLabel48">
+    <w:name w:val="ListLabel 48"/>
+    <w:qFormat/>
+    <w:rPr>
+      <w:rFonts w:cs="OpenSymbol"/>
+    </w:rPr>
+  </w:style>
+  <w:style w:type="character" w:styleId="ListLabel49">
+    <w:name w:val="ListLabel 49"/>
+    <w:qFormat/>
+    <w:rPr>
+      <w:b w:val="false"/>
+      <w:bCs w:val="false"/>
+    </w:rPr>
+  </w:style>
+  <w:style w:type="character" w:styleId="ListLabel50">
+    <w:name w:val="ListLabel 50"/>
+    <w:qFormat/>
+    <w:rPr>
+      <w:b/>
+      <w:bCs/>
+      <w:sz w:val="24"/>
+      <w:szCs w:val="24"/>
+    </w:rPr>
+  </w:style>
+  <w:style w:type="character" w:styleId="ListLabel51">
+    <w:name w:val="ListLabel 51"/>
+    <w:qFormat/>
+    <w:rPr/>
+  </w:style>
   <w:style w:type="paragraph" w:styleId="Heading">
     <w:name w:val="Heading"/>
     <w:basedOn w:val="Normal"/>

</xml_diff>

<commit_message>
Added method to save Playlist and for the search term
</commit_message>
<xml_diff>
--- a/requirements.docx
+++ b/requirements.docx
@@ -843,6 +843,7 @@
       </w:pPr>
       <w:r>
         <w:rPr/>
+        <w:t>Change the Name of a Playlist</w:t>
       </w:r>
     </w:p>
     <w:p>
@@ -858,7 +859,6 @@
       </w:pPr>
       <w:r>
         <w:rPr/>
-        <w:t>Change the Name of a Playlist</w:t>
       </w:r>
     </w:p>
     <w:p>
@@ -891,6 +891,21 @@
       <w:r>
         <w:rPr/>
         <w:t>Hook up Search Bar to Spotify Search</w:t>
+      </w:r>
+    </w:p>
+    <w:p>
+      <w:pPr>
+        <w:pStyle w:val="Heading3"/>
+        <w:numPr>
+          <w:ilvl w:val="2"/>
+          <w:numId w:val="2"/>
+        </w:numPr>
+        <w:spacing w:before="0" w:after="140"/>
+        <w:jc w:val="left"/>
+        <w:rPr/>
+      </w:pPr>
+      <w:r>
+        <w:rPr/>
       </w:r>
     </w:p>
     <w:p>
@@ -1347,7 +1362,7 @@
     <w:qFormat/>
     <w:pPr>
       <w:widowControl/>
-      <w:overflowPunct w:val="false"/>
+      <w:overflowPunct w:val="true"/>
       <w:bidi w:val="0"/>
       <w:jc w:val="left"/>
     </w:pPr>
@@ -1776,6 +1791,92 @@
     <w:qFormat/>
     <w:rPr/>
   </w:style>
+  <w:style w:type="character" w:styleId="ListLabel52">
+    <w:name w:val="ListLabel 52"/>
+    <w:qFormat/>
+    <w:rPr>
+      <w:rFonts w:cs="OpenSymbol"/>
+    </w:rPr>
+  </w:style>
+  <w:style w:type="character" w:styleId="ListLabel53">
+    <w:name w:val="ListLabel 53"/>
+    <w:qFormat/>
+    <w:rPr>
+      <w:rFonts w:cs="OpenSymbol"/>
+    </w:rPr>
+  </w:style>
+  <w:style w:type="character" w:styleId="ListLabel54">
+    <w:name w:val="ListLabel 54"/>
+    <w:qFormat/>
+    <w:rPr>
+      <w:rFonts w:cs="OpenSymbol"/>
+    </w:rPr>
+  </w:style>
+  <w:style w:type="character" w:styleId="ListLabel55">
+    <w:name w:val="ListLabel 55"/>
+    <w:qFormat/>
+    <w:rPr>
+      <w:rFonts w:cs="OpenSymbol"/>
+    </w:rPr>
+  </w:style>
+  <w:style w:type="character" w:styleId="ListLabel56">
+    <w:name w:val="ListLabel 56"/>
+    <w:qFormat/>
+    <w:rPr>
+      <w:rFonts w:cs="OpenSymbol"/>
+    </w:rPr>
+  </w:style>
+  <w:style w:type="character" w:styleId="ListLabel57">
+    <w:name w:val="ListLabel 57"/>
+    <w:qFormat/>
+    <w:rPr>
+      <w:rFonts w:cs="OpenSymbol"/>
+    </w:rPr>
+  </w:style>
+  <w:style w:type="character" w:styleId="ListLabel58">
+    <w:name w:val="ListLabel 58"/>
+    <w:qFormat/>
+    <w:rPr>
+      <w:rFonts w:cs="OpenSymbol"/>
+    </w:rPr>
+  </w:style>
+  <w:style w:type="character" w:styleId="ListLabel59">
+    <w:name w:val="ListLabel 59"/>
+    <w:qFormat/>
+    <w:rPr>
+      <w:rFonts w:cs="OpenSymbol"/>
+    </w:rPr>
+  </w:style>
+  <w:style w:type="character" w:styleId="ListLabel60">
+    <w:name w:val="ListLabel 60"/>
+    <w:qFormat/>
+    <w:rPr>
+      <w:rFonts w:cs="OpenSymbol"/>
+    </w:rPr>
+  </w:style>
+  <w:style w:type="character" w:styleId="ListLabel61">
+    <w:name w:val="ListLabel 61"/>
+    <w:qFormat/>
+    <w:rPr>
+      <w:b w:val="false"/>
+      <w:bCs w:val="false"/>
+    </w:rPr>
+  </w:style>
+  <w:style w:type="character" w:styleId="ListLabel62">
+    <w:name w:val="ListLabel 62"/>
+    <w:qFormat/>
+    <w:rPr>
+      <w:b/>
+      <w:bCs/>
+      <w:sz w:val="24"/>
+      <w:szCs w:val="24"/>
+    </w:rPr>
+  </w:style>
+  <w:style w:type="character" w:styleId="ListLabel63">
+    <w:name w:val="ListLabel 63"/>
+    <w:qFormat/>
+    <w:rPr/>
+  </w:style>
   <w:style w:type="paragraph" w:styleId="Heading">
     <w:name w:val="Heading"/>
     <w:basedOn w:val="Normal"/>

</xml_diff>